<commit_message>
one code updated, rest are docs.
</commit_message>
<xml_diff>
--- a/use cases documents/UCMSv2 - 0021 - View Flowchart.docx
+++ b/use cases documents/UCMSv2 - 0021 - View Flowchart.docx
@@ -80,7 +80,19 @@
         <w:t xml:space="preserve">s </w:t>
       </w:r>
       <w:r>
-        <w:t>users to see the degree flowchart for a particular track.</w:t>
+        <w:t xml:space="preserve">users to </w:t>
+      </w:r>
+      <w:r>
+        <w:t>view</w:t>
+      </w:r>
+      <w:r>
+        <w:t xml:space="preserve"> the degree flowchart for a particular track</w:t>
+      </w:r>
+      <w:r>
+        <w:t>, group, or set</w:t>
+      </w:r>
+      <w:r>
+        <w:t>.</w:t>
       </w:r>
     </w:p>
     <w:p>
@@ -103,6 +115,8 @@
       <w:r>
         <w:t>Users, Admins, Super Admins</w:t>
       </w:r>
+      <w:bookmarkStart w:id="0" w:name="_GoBack"/>
+      <w:bookmarkEnd w:id="0"/>
     </w:p>
     <w:p>
       <w:pPr>
@@ -243,7 +257,7 @@
         </w:numPr>
       </w:pPr>
       <w:r>
-        <w:t>The chart is dynamic, meaning users will be able to move courses</w:t>
+        <w:t>Courses will be displayed in two ways:</w:t>
       </w:r>
     </w:p>
     <w:p>
@@ -255,7 +269,19 @@
         </w:numPr>
       </w:pPr>
       <w:r>
-        <w:t>Only super admins have the ability to move a particular course and then save the layout. As a super admin clicking the save button will record the position changes to the database. So on refresh the page will reload showing the super admins changes.</w:t>
+        <w:t>If users have altered the flowchart and saved its layout then the courses will be displayed in that specific layout.</w:t>
+      </w:r>
+    </w:p>
+    <w:p>
+      <w:pPr>
+        <w:pStyle w:val="ListParagraph"/>
+        <w:numPr>
+          <w:ilvl w:val="1"/>
+          <w:numId w:val="2"/>
+        </w:numPr>
+      </w:pPr>
+      <w:r>
+        <w:t>Else courses will be displayed with the first courses having the least pre-requisites.</w:t>
       </w:r>
     </w:p>
     <w:p>
@@ -268,8 +294,6 @@
       <w:r>
         <w:t>None</w:t>
       </w:r>
-      <w:bookmarkStart w:id="0" w:name="_GoBack"/>
-      <w:bookmarkEnd w:id="0"/>
     </w:p>
     <w:p>
       <w:r>
@@ -401,12 +425,6 @@
       <w:r>
         <w:t xml:space="preserve"> This functionality must work for any browser.</w:t>
       </w:r>
-    </w:p>
-    <w:p/>
-    <w:p>
-      <w:pPr>
-        <w:ind w:left="1440"/>
-      </w:pPr>
     </w:p>
     <w:p>
       <w:pPr>

</xml_diff>